<commit_message>
worked some more on SLR
</commit_message>
<xml_diff>
--- a/SLR/SLR_project.docx
+++ b/SLR/SLR_project.docx
@@ -50,18 +50,7 @@
           <w:sz w:val="44"/>
           <w:szCs w:val="44"/>
         </w:rPr>
-        <w:t>Novel Monolithic Doherty Power Amplifier Topologies in GaN</w:t>
-      </w:r>
-      <w:bookmarkStart w:id="0" w:name="_GoBack"/>
-      <w:bookmarkEnd w:id="0"/>
-      <w:r>
-        <w:rPr>
-          <w:rFonts w:ascii="Times New Roman" w:hAnsi="Times New Roman" w:cs="Times New Roman"/>
-          <w:bCs/>
-          <w:sz w:val="44"/>
-          <w:szCs w:val="44"/>
-        </w:rPr>
-        <w:t xml:space="preserve"> </w:t>
+        <w:t xml:space="preserve">Novel Monolithic Doherty Power Amplifier Topologies in GaN </w:t>
       </w:r>
     </w:p>
     <w:p>
@@ -257,7 +246,42 @@
           <w:sz w:val="22"/>
           <w:szCs w:val="22"/>
         </w:rPr>
-        <w:t>Give some background on Doherty amp. For example explain very high level how it works. And why it is useful or a good amp</w:t>
+        <w:t xml:space="preserve">Since the advent of wireless communication RF power amplifiers have played a crucial role. </w:t>
+      </w:r>
+      <w:r>
+        <w:rPr>
+          <w:sz w:val="22"/>
+          <w:szCs w:val="22"/>
+        </w:rPr>
+        <w:t xml:space="preserve">RF power amplifiers were initially used in AM/FM radio transmitters. These Transmitters would transmit upwards of 500KW and were not very efficient. I class AB amplifier would have an efficiency of about 33%. Clearly this is unacceptable in today’s standards. Today mobile communications demand high efficiency and high bandwidth. The Doherty </w:t>
+      </w:r>
+      <w:r>
+        <w:rPr>
+          <w:sz w:val="22"/>
+          <w:szCs w:val="22"/>
+        </w:rPr>
+        <w:t>Power A</w:t>
+      </w:r>
+      <w:r>
+        <w:rPr>
+          <w:sz w:val="22"/>
+          <w:szCs w:val="22"/>
+        </w:rPr>
+        <w:t>mplifier</w:t>
+      </w:r>
+      <w:r>
+        <w:rPr>
+          <w:sz w:val="22"/>
+          <w:szCs w:val="22"/>
+        </w:rPr>
+        <w:t xml:space="preserve"> (DPA)</w:t>
+      </w:r>
+      <w:r>
+        <w:rPr>
+          <w:sz w:val="22"/>
+          <w:szCs w:val="22"/>
+        </w:rPr>
+        <w:t xml:space="preserve"> has shown improved efficiency and is now gaining attention. In this paper various novel topologies are explored. These topologies aim to increase efficiency, bandwidth and gain.</w:t>
       </w:r>
     </w:p>
     <w:p>
@@ -371,8 +395,160 @@
           <w:szCs w:val="22"/>
           <w:lang w:val="en-US"/>
         </w:rPr>
+        <w:t xml:space="preserve">The </w:t>
+      </w:r>
+      <w:r>
+        <w:rPr>
+          <w:rFonts w:ascii="Times New Roman" w:hAnsi="Times New Roman" w:cs="Times New Roman"/>
+          <w:smallCaps/>
+          <w:sz w:val="22"/>
+          <w:szCs w:val="22"/>
+          <w:lang w:val="en-US"/>
+        </w:rPr>
         <w:t>Doherty Amplifier</w:t>
       </w:r>
+    </w:p>
+    <w:p>
+      <w:pPr>
+        <w:widowControl w:val="0"/>
+        <w:spacing w:after="240"/>
+        <w:rPr>
+          <w:sz w:val="22"/>
+          <w:szCs w:val="22"/>
+        </w:rPr>
+      </w:pPr>
+      <w:r>
+        <w:rPr>
+          <w:rFonts w:ascii="Times New Roman" w:hAnsi="Times New Roman" w:cs="Times New Roman"/>
+          <w:smallCaps/>
+          <w:sz w:val="22"/>
+          <w:szCs w:val="22"/>
+          <w:lang w:val="en-US"/>
+        </w:rPr>
+        <w:tab/>
+      </w:r>
+      <w:r>
+        <w:rPr>
+          <w:sz w:val="22"/>
+          <w:szCs w:val="22"/>
+        </w:rPr>
+        <w:t>A DPA is com</w:t>
+      </w:r>
+      <w:r>
+        <w:rPr>
+          <w:sz w:val="22"/>
+          <w:szCs w:val="22"/>
+        </w:rPr>
+        <w:t xml:space="preserve">posed of two amplifier branches as shown in Figure 1. </w:t>
+      </w:r>
+    </w:p>
+    <w:p>
+      <w:pPr>
+        <w:keepNext/>
+        <w:widowControl w:val="0"/>
+        <w:spacing w:after="240"/>
+      </w:pPr>
+      <w:r>
+        <w:rPr>
+          <w:sz w:val="22"/>
+          <w:szCs w:val="22"/>
+        </w:rPr>
+        <w:t xml:space="preserve"> </w:t>
+      </w:r>
+      <w:r>
+        <w:rPr>
+          <w:noProof/>
+          <w:sz w:val="22"/>
+          <w:szCs w:val="22"/>
+          <w:lang w:val="en-US" w:eastAsia="en-US"/>
+        </w:rPr>
+        <w:drawing>
+          <wp:inline distT="0" distB="0" distL="0" distR="0" wp14:anchorId="1D2C06A1" wp14:editId="3A026AC5">
+            <wp:extent cx="3192145" cy="1354455"/>
+            <wp:effectExtent l="0" t="0" r="8255" b="0"/>
+            <wp:docPr id="2" name="Picture 2" descr="Macintosh HD:Users:carlos97080:Desktop:Screen Shot 2016-05-24 at 9.53.05 PM.png"/>
+            <wp:cNvGraphicFramePr>
+              <a:graphicFrameLocks xmlns:a="http://schemas.openxmlformats.org/drawingml/2006/main" noChangeAspect="1"/>
+            </wp:cNvGraphicFramePr>
+            <a:graphic xmlns:a="http://schemas.openxmlformats.org/drawingml/2006/main">
+              <a:graphicData uri="http://schemas.openxmlformats.org/drawingml/2006/picture">
+                <pic:pic xmlns:pic="http://schemas.openxmlformats.org/drawingml/2006/picture">
+                  <pic:nvPicPr>
+                    <pic:cNvPr id="0" name="Picture 1" descr="Macintosh HD:Users:carlos97080:Desktop:Screen Shot 2016-05-24 at 9.53.05 PM.png"/>
+                    <pic:cNvPicPr>
+                      <a:picLocks noChangeAspect="1" noChangeArrowheads="1"/>
+                    </pic:cNvPicPr>
+                  </pic:nvPicPr>
+                  <pic:blipFill>
+                    <a:blip r:embed="rId8">
+                      <a:extLst>
+                        <a:ext uri="{28A0092B-C50C-407E-A947-70E740481C1C}">
+                          <a14:useLocalDpi xmlns:a14="http://schemas.microsoft.com/office/drawing/2010/main" val="0"/>
+                        </a:ext>
+                      </a:extLst>
+                    </a:blip>
+                    <a:srcRect/>
+                    <a:stretch>
+                      <a:fillRect/>
+                    </a:stretch>
+                  </pic:blipFill>
+                  <pic:spPr bwMode="auto">
+                    <a:xfrm>
+                      <a:off x="0" y="0"/>
+                      <a:ext cx="3192145" cy="1354455"/>
+                    </a:xfrm>
+                    <a:prstGeom prst="rect">
+                      <a:avLst/>
+                    </a:prstGeom>
+                    <a:noFill/>
+                    <a:ln>
+                      <a:noFill/>
+                    </a:ln>
+                  </pic:spPr>
+                </pic:pic>
+              </a:graphicData>
+            </a:graphic>
+          </wp:inline>
+        </w:drawing>
+      </w:r>
+    </w:p>
+    <w:p>
+      <w:pPr>
+        <w:pStyle w:val="Caption"/>
+        <w:rPr>
+          <w:rFonts w:ascii="Times New Roman" w:hAnsi="Times New Roman" w:cs="Times New Roman"/>
+          <w:smallCaps/>
+          <w:sz w:val="22"/>
+          <w:szCs w:val="22"/>
+          <w:lang w:val="en-US"/>
+        </w:rPr>
+      </w:pPr>
+      <w:r>
+        <w:t xml:space="preserve">Figure </w:t>
+      </w:r>
+      <w:r>
+        <w:fldChar w:fldCharType="begin"/>
+      </w:r>
+      <w:r>
+        <w:instrText xml:space="preserve"> SEQ Figure \* ARABIC </w:instrText>
+      </w:r>
+      <w:r>
+        <w:fldChar w:fldCharType="separate"/>
+      </w:r>
+      <w:r>
+        <w:rPr>
+          <w:noProof/>
+        </w:rPr>
+        <w:t>1</w:t>
+      </w:r>
+      <w:r>
+        <w:fldChar w:fldCharType="end"/>
+      </w:r>
+      <w:r>
+        <w:t xml:space="preserve"> Basic schematic of Doherty amplifier</w:t>
+      </w:r>
+      <w:bookmarkStart w:id="0" w:name="_GoBack"/>
+      <w:bookmarkEnd w:id="0"/>
     </w:p>
     <w:p>
       <w:pPr>
@@ -406,6 +582,7 @@
           <w:szCs w:val="22"/>
           <w:lang w:val="en-US"/>
         </w:rPr>
+        <w:lastRenderedPageBreak/>
         <w:t>I</w:t>
       </w:r>
       <w:r>
@@ -533,44 +710,95 @@
     <w:p>
       <w:r>
         <w:tab/>
+      </w:r>
+      <w:r>
+        <w:rPr>
+          <w:sz w:val="22"/>
+          <w:szCs w:val="22"/>
+        </w:rPr>
         <w:t>For proper operation of the DPA the inputs of the carrier and peaking amplifiers must be 90</w:t>
       </w:r>
       <w:r>
+        <w:rPr>
+          <w:sz w:val="22"/>
+          <w:szCs w:val="22"/>
+        </w:rPr>
         <w:sym w:font="Symbol" w:char="F0B0"/>
       </w:r>
       <w:r>
+        <w:rPr>
+          <w:sz w:val="22"/>
+          <w:szCs w:val="22"/>
+        </w:rPr>
         <w:t xml:space="preserve"> out of phase. 90</w:t>
       </w:r>
       <w:r>
+        <w:rPr>
+          <w:sz w:val="22"/>
+          <w:szCs w:val="22"/>
+        </w:rPr>
         <w:sym w:font="Symbol" w:char="F0B0"/>
       </w:r>
       <w:r>
+        <w:rPr>
+          <w:sz w:val="22"/>
+          <w:szCs w:val="22"/>
+        </w:rPr>
         <w:t xml:space="preserve"> phase shift is realized with a </w:t>
       </w:r>
       <w:r>
+        <w:rPr>
+          <w:sz w:val="22"/>
+          <w:szCs w:val="22"/>
+        </w:rPr>
         <w:sym w:font="Symbol" w:char="F06C"/>
       </w:r>
       <w:r>
-        <w:t xml:space="preserve">/4 transformer ether in micro strip or lumped element depending on the operating frequency. It is obvious that this presents a challenge if large bandwidth is desired. To solve this problem reconfigurable input and output matching networks (IMN/OMN) are proposed. </w:t>
-      </w:r>
-      <w:r>
-        <w:t xml:space="preserve">Figure 1 shows a schematic of a reconfigurable DPA. </w:t>
-      </w:r>
-    </w:p>
-    <w:p>
+        <w:rPr>
+          <w:sz w:val="22"/>
+          <w:szCs w:val="22"/>
+        </w:rPr>
+        <w:t>/4 transformer ether in micro strip or lumped element depending on the operating frequency. It is obvious that this presents a challenge if large bandwidth is desired. To solve this problem reconfigurable input and output</w:t>
+      </w:r>
+      <w:r>
+        <w:rPr>
+          <w:sz w:val="22"/>
+          <w:szCs w:val="22"/>
+        </w:rPr>
+        <w:t xml:space="preserve"> matching networks (IMN/OMN) are proposed. </w:t>
+      </w:r>
+      <w:r>
+        <w:rPr>
+          <w:sz w:val="22"/>
+          <w:szCs w:val="22"/>
+        </w:rPr>
+        <w:t>Figure 2</w:t>
+      </w:r>
+      <w:r>
+        <w:rPr>
+          <w:sz w:val="22"/>
+          <w:szCs w:val="22"/>
+        </w:rPr>
+        <w:t xml:space="preserve"> shows a schematic of a reconfigurable DPA.</w:t>
+      </w:r>
       <w:r>
         <w:t xml:space="preserve"> </w:t>
       </w:r>
     </w:p>
     <w:p>
+      <w:r>
+        <w:t xml:space="preserve"> </w:t>
+      </w:r>
+    </w:p>
+    <w:p>
       <w:pPr>
         <w:keepNext/>
       </w:pPr>
       <w:r>
         <w:rPr>
           <w:noProof/>
-        </w:rPr>
-        <w:lastRenderedPageBreak/>
+          <w:lang w:val="en-US" w:eastAsia="en-US"/>
+        </w:rPr>
         <w:drawing>
           <wp:inline distT="0" distB="0" distL="0" distR="0" wp14:anchorId="4C24883E" wp14:editId="29A29C41">
             <wp:extent cx="2676291" cy="1834995"/>
@@ -587,7 +815,7 @@
                     <pic:cNvPicPr/>
                   </pic:nvPicPr>
                   <pic:blipFill>
-                    <a:blip r:embed="rId8">
+                    <a:blip r:embed="rId9">
                       <a:extLst>
                         <a:ext uri="{28A0092B-C50C-407E-A947-70E740481C1C}">
                           <a14:useLocalDpi xmlns:a14="http://schemas.microsoft.com/office/drawing/2010/main" val="0"/>
@@ -622,22 +850,7 @@
         <w:t xml:space="preserve">Figure </w:t>
       </w:r>
       <w:r>
-        <w:fldChar w:fldCharType="begin"/>
-      </w:r>
-      <w:r>
-        <w:instrText xml:space="preserve"> SEQ Figure \* ARABIC </w:instrText>
-      </w:r>
-      <w:r>
-        <w:fldChar w:fldCharType="separate"/>
-      </w:r>
-      <w:r>
-        <w:rPr>
-          <w:noProof/>
-        </w:rPr>
-        <w:t>1</w:t>
-      </w:r>
-      <w:r>
-        <w:fldChar w:fldCharType="end"/>
+        <w:t>2</w:t>
       </w:r>
       <w:r>
         <w:t xml:space="preserve"> Schematic of </w:t>
@@ -651,19 +864,46 @@
     </w:p>
     <w:p/>
     <w:p>
-      <w:r>
+      <w:pPr>
+        <w:rPr>
+          <w:sz w:val="22"/>
+          <w:szCs w:val="22"/>
+        </w:rPr>
+      </w:pPr>
+      <w:r>
+        <w:rPr>
+          <w:sz w:val="22"/>
+          <w:szCs w:val="22"/>
+        </w:rPr>
         <w:t>To achieve reconfigurable matching networks microelectromechanical systems (MEMS) are used. MEMS devices are preferred due to their ultra-linearity, low losses, and easy of integration in current MMIC processes [1]. A reconfigurable matching network can present the optimum impedances to both input and output of the transistor for the best gain and efficiency at various operating frequencies. As shown in [1] such topology yielded high power gains and efficiency at 1.7,</w:t>
       </w:r>
       <w:r>
+        <w:rPr>
+          <w:sz w:val="22"/>
+          <w:szCs w:val="22"/>
+        </w:rPr>
         <w:t xml:space="preserve"> </w:t>
       </w:r>
       <w:r>
+        <w:rPr>
+          <w:sz w:val="22"/>
+          <w:szCs w:val="22"/>
+        </w:rPr>
+        <w:lastRenderedPageBreak/>
         <w:t>2.14 and 2.6</w:t>
       </w:r>
       <w:r>
+        <w:rPr>
+          <w:sz w:val="22"/>
+          <w:szCs w:val="22"/>
+        </w:rPr>
         <w:t xml:space="preserve"> </w:t>
       </w:r>
       <w:r>
+        <w:rPr>
+          <w:sz w:val="22"/>
+          <w:szCs w:val="22"/>
+        </w:rPr>
         <w:t xml:space="preserve">GHz using the same amplifier with reconfigurable matching networks. </w:t>
       </w:r>
     </w:p>
@@ -1234,15 +1474,10 @@
         </w:tabs>
         <w:snapToGrid w:val="0"/>
         <w:spacing w:before="120" w:after="80"/>
-        <w:jc w:val="center"/>
-        <w:rPr>
-          <w:rFonts w:ascii="Times New Roman" w:hAnsi="Times New Roman" w:cs="Times New Roman"/>
-          <w:smallCaps/>
-          <w:sz w:val="22"/>
-          <w:szCs w:val="22"/>
-          <w:lang w:val="en-US"/>
-        </w:rPr>
-      </w:pPr>
+      </w:pPr>
+      <w:r>
+        <w:t>[5] B. Slade, “The Basics of the Doherty Amplifier”</w:t>
+      </w:r>
     </w:p>
     <w:p>
       <w:pPr>

</xml_diff>

<commit_message>
updates to SLR and uploaded compression point data
</commit_message>
<xml_diff>
--- a/SLR/SLR_project.docx
+++ b/SLR/SLR_project.docx
@@ -190,7 +190,7 @@
           <w:rFonts w:ascii="Times New Roman" w:hAnsi="Times New Roman" w:cs="Times New Roman"/>
           <w:b/>
         </w:rPr>
-        <w:t>The use of carbon nanotubes</w:t>
+        <w:t xml:space="preserve">write abstract here obviously </w:t>
       </w:r>
     </w:p>
     <w:p/>
@@ -253,7 +253,21 @@
           <w:sz w:val="22"/>
           <w:szCs w:val="22"/>
         </w:rPr>
-        <w:t xml:space="preserve">RF power amplifiers were initially used in AM/FM radio transmitters. These Transmitters would transmit upwards of 500KW and were not very efficient. I class AB amplifier would have an efficiency of about 33%. Clearly this is unacceptable in today’s standards. Today mobile communications demand high efficiency and high bandwidth. The Doherty </w:t>
+        <w:t>RF power amplifiers were initially used in AM/FM radio transmitters. These Transmitters would transmit upwards of 500KW and were not very efficient.</w:t>
+      </w:r>
+      <w:r>
+        <w:rPr>
+          <w:sz w:val="22"/>
+          <w:szCs w:val="22"/>
+        </w:rPr>
+        <w:t xml:space="preserve"> I class AB amplifier has</w:t>
+      </w:r>
+      <w:r>
+        <w:rPr>
+          <w:sz w:val="22"/>
+          <w:szCs w:val="22"/>
+        </w:rPr>
+        <w:t xml:space="preserve"> an efficiency of about 33%. Clearly this is unacceptable in today’s standards. Today mobile communications demand high efficiency and high bandwidth. The Doherty </w:t>
       </w:r>
       <w:r>
         <w:rPr>
@@ -447,14 +461,8 @@
         <w:keepNext/>
         <w:widowControl w:val="0"/>
         <w:spacing w:after="240"/>
-      </w:pPr>
-      <w:r>
-        <w:rPr>
-          <w:sz w:val="22"/>
-          <w:szCs w:val="22"/>
-        </w:rPr>
-        <w:t xml:space="preserve"> </w:t>
-      </w:r>
+        <w:jc w:val="center"/>
+      </w:pPr>
       <w:r>
         <w:rPr>
           <w:noProof/>
@@ -511,16 +519,245 @@
           </wp:inline>
         </w:drawing>
       </w:r>
+      <w:r>
+        <w:rPr>
+          <w:b/>
+          <w:bCs/>
+        </w:rPr>
+        <w:t xml:space="preserve">Figure </w:t>
+      </w:r>
+      <w:r>
+        <w:rPr>
+          <w:b/>
+          <w:bCs/>
+        </w:rPr>
+        <w:fldChar w:fldCharType="begin"/>
+      </w:r>
+      <w:r>
+        <w:rPr>
+          <w:b/>
+          <w:bCs/>
+        </w:rPr>
+        <w:instrText xml:space="preserve"> SEQ Figure \* ARABIC </w:instrText>
+      </w:r>
+      <w:r>
+        <w:rPr>
+          <w:b/>
+          <w:bCs/>
+        </w:rPr>
+        <w:fldChar w:fldCharType="separate"/>
+      </w:r>
+      <w:r>
+        <w:rPr>
+          <w:b/>
+          <w:bCs/>
+          <w:noProof/>
+        </w:rPr>
+        <w:t>1</w:t>
+      </w:r>
+      <w:r>
+        <w:rPr>
+          <w:b/>
+          <w:bCs/>
+        </w:rPr>
+        <w:fldChar w:fldCharType="end"/>
+      </w:r>
+      <w:r>
+        <w:rPr>
+          <w:b/>
+          <w:bCs/>
+        </w:rPr>
+        <w:t xml:space="preserve"> Basic schematic of Doherty amplifier</w:t>
+      </w:r>
+      <w:r>
+        <w:rPr>
+          <w:b/>
+          <w:bCs/>
+        </w:rPr>
+        <w:t xml:space="preserve"> </w:t>
+      </w:r>
+      <w:r>
+        <w:rPr>
+          <w:b/>
+          <w:bCs/>
+          <w:sz w:val="12"/>
+          <w:szCs w:val="12"/>
+        </w:rPr>
+        <w:t>from [5]</w:t>
+      </w:r>
+    </w:p>
+    <w:p>
+      <w:pPr>
+        <w:rPr>
+          <w:sz w:val="22"/>
+          <w:szCs w:val="22"/>
+        </w:rPr>
+      </w:pPr>
+      <w:r>
+        <w:rPr>
+          <w:sz w:val="22"/>
+          <w:szCs w:val="22"/>
+        </w:rPr>
+        <w:tab/>
+        <w:t>The “carrier” bran</w:t>
+      </w:r>
+      <w:r>
+        <w:rPr>
+          <w:sz w:val="22"/>
+          <w:szCs w:val="22"/>
+        </w:rPr>
+        <w:t xml:space="preserve">ch </w:t>
+      </w:r>
+      <w:r>
+        <w:rPr>
+          <w:sz w:val="22"/>
+          <w:szCs w:val="22"/>
+        </w:rPr>
+        <w:t>is imple</w:t>
+      </w:r>
+      <w:r>
+        <w:rPr>
+          <w:sz w:val="22"/>
+          <w:szCs w:val="22"/>
+        </w:rPr>
+        <w:t xml:space="preserve">mnted with a class AB amplifier and the “peaking” branch is a class C </w:t>
+      </w:r>
+      <w:r>
+        <w:rPr>
+          <w:sz w:val="22"/>
+          <w:szCs w:val="22"/>
+        </w:rPr>
+        <w:lastRenderedPageBreak/>
+        <w:t xml:space="preserve">amplifier. The Idea behind this topology is to increase efficiency by summing both amplifier </w:t>
+      </w:r>
+      <w:r>
+        <w:rPr>
+          <w:sz w:val="22"/>
+          <w:szCs w:val="22"/>
+        </w:rPr>
+        <w:t>outputs</w:t>
+      </w:r>
+      <w:r>
+        <w:rPr>
+          <w:sz w:val="22"/>
+          <w:szCs w:val="22"/>
+        </w:rPr>
+        <w:t xml:space="preserve">. </w:t>
+      </w:r>
+      <w:r>
+        <w:rPr>
+          <w:sz w:val="22"/>
+          <w:szCs w:val="22"/>
+        </w:rPr>
+        <w:t>Wh</w:t>
+      </w:r>
+      <w:r>
+        <w:rPr>
+          <w:sz w:val="22"/>
+          <w:szCs w:val="22"/>
+        </w:rPr>
+        <w:t>en the carrier amplifier begins</w:t>
+      </w:r>
+      <w:r>
+        <w:rPr>
+          <w:sz w:val="22"/>
+          <w:szCs w:val="22"/>
+        </w:rPr>
+        <w:t xml:space="preserve"> to saturate or enter</w:t>
+      </w:r>
+      <w:r>
+        <w:rPr>
+          <w:sz w:val="22"/>
+          <w:szCs w:val="22"/>
+        </w:rPr>
+        <w:t>s</w:t>
+      </w:r>
+      <w:r>
+        <w:rPr>
+          <w:sz w:val="22"/>
+          <w:szCs w:val="22"/>
+        </w:rPr>
+        <w:t xml:space="preserve"> compression the peaking amplifier is turned on hence making up for lost output power. </w:t>
+      </w:r>
+    </w:p>
+    <w:p>
+      <w:pPr>
+        <w:rPr>
+          <w:sz w:val="22"/>
+          <w:szCs w:val="22"/>
+        </w:rPr>
+      </w:pPr>
+    </w:p>
+    <w:p>
+      <w:pPr>
+        <w:keepNext/>
+      </w:pPr>
+      <w:r>
+        <w:rPr>
+          <w:rFonts w:ascii="Times New Roman" w:hAnsi="Times New Roman" w:cs="Times New Roman"/>
+          <w:smallCaps/>
+          <w:noProof/>
+          <w:sz w:val="22"/>
+          <w:szCs w:val="22"/>
+          <w:lang w:val="en-US" w:eastAsia="en-US"/>
+        </w:rPr>
+        <w:drawing>
+          <wp:inline distT="0" distB="0" distL="0" distR="0" wp14:anchorId="1F02403F" wp14:editId="6A959653">
+            <wp:extent cx="3200400" cy="2192655"/>
+            <wp:effectExtent l="0" t="0" r="0" b="0"/>
+            <wp:docPr id="3" name="Picture 3" descr="Macintosh HD:Users:carlos97080:Desktop:Screen Shot 2016-05-24 at 10.23.20 PM.png"/>
+            <wp:cNvGraphicFramePr>
+              <a:graphicFrameLocks xmlns:a="http://schemas.openxmlformats.org/drawingml/2006/main" noChangeAspect="1"/>
+            </wp:cNvGraphicFramePr>
+            <a:graphic xmlns:a="http://schemas.openxmlformats.org/drawingml/2006/main">
+              <a:graphicData uri="http://schemas.openxmlformats.org/drawingml/2006/picture">
+                <pic:pic xmlns:pic="http://schemas.openxmlformats.org/drawingml/2006/picture">
+                  <pic:nvPicPr>
+                    <pic:cNvPr id="0" name="Picture 2" descr="Macintosh HD:Users:carlos97080:Desktop:Screen Shot 2016-05-24 at 10.23.20 PM.png"/>
+                    <pic:cNvPicPr>
+                      <a:picLocks noChangeAspect="1" noChangeArrowheads="1"/>
+                    </pic:cNvPicPr>
+                  </pic:nvPicPr>
+                  <pic:blipFill>
+                    <a:blip r:embed="rId9">
+                      <a:extLst>
+                        <a:ext uri="{28A0092B-C50C-407E-A947-70E740481C1C}">
+                          <a14:useLocalDpi xmlns:a14="http://schemas.microsoft.com/office/drawing/2010/main" val="0"/>
+                        </a:ext>
+                      </a:extLst>
+                    </a:blip>
+                    <a:srcRect/>
+                    <a:stretch>
+                      <a:fillRect/>
+                    </a:stretch>
+                  </pic:blipFill>
+                  <pic:spPr bwMode="auto">
+                    <a:xfrm>
+                      <a:off x="0" y="0"/>
+                      <a:ext cx="3200400" cy="2192655"/>
+                    </a:xfrm>
+                    <a:prstGeom prst="rect">
+                      <a:avLst/>
+                    </a:prstGeom>
+                    <a:noFill/>
+                    <a:ln>
+                      <a:noFill/>
+                    </a:ln>
+                  </pic:spPr>
+                </pic:pic>
+              </a:graphicData>
+            </a:graphic>
+          </wp:inline>
+        </w:drawing>
+      </w:r>
     </w:p>
     <w:p>
       <w:pPr>
         <w:pStyle w:val="Caption"/>
-        <w:rPr>
-          <w:rFonts w:ascii="Times New Roman" w:hAnsi="Times New Roman" w:cs="Times New Roman"/>
-          <w:smallCaps/>
-          <w:sz w:val="22"/>
-          <w:szCs w:val="22"/>
-          <w:lang w:val="en-US"/>
+        <w:jc w:val="center"/>
+        <w:rPr>
+          <w:sz w:val="12"/>
+          <w:szCs w:val="12"/>
         </w:rPr>
       </w:pPr>
       <w:r>
@@ -539,28 +776,55 @@
         <w:rPr>
           <w:noProof/>
         </w:rPr>
-        <w:t>1</w:t>
+        <w:t>2</w:t>
       </w:r>
       <w:r>
         <w:fldChar w:fldCharType="end"/>
       </w:r>
       <w:r>
-        <w:t xml:space="preserve"> Basic schematic of Doherty amplifier</w:t>
-      </w:r>
-      <w:bookmarkStart w:id="0" w:name="_GoBack"/>
-      <w:bookmarkEnd w:id="0"/>
-    </w:p>
-    <w:p>
-      <w:pPr>
-        <w:rPr>
-          <w:rFonts w:ascii="Times New Roman" w:hAnsi="Times New Roman" w:cs="Times New Roman"/>
-          <w:smallCaps/>
-          <w:sz w:val="22"/>
-          <w:szCs w:val="22"/>
-          <w:lang w:val="en-US"/>
-        </w:rPr>
-      </w:pPr>
-    </w:p>
+        <w:t xml:space="preserve"> Doherty amplifier theory of operation. </w:t>
+      </w:r>
+      <w:r>
+        <w:rPr>
+          <w:sz w:val="12"/>
+          <w:szCs w:val="12"/>
+        </w:rPr>
+        <w:t>From [5]</w:t>
+      </w:r>
+    </w:p>
+    <w:p/>
+    <w:p>
+      <w:r>
+        <w:rPr>
+          <w:sz w:val="22"/>
+          <w:szCs w:val="22"/>
+        </w:rPr>
+        <w:tab/>
+        <w:t xml:space="preserve">Figure 2 shown a diagram of the theory of operation of the amplifier, as shown the peaking amplifier “tops off” or add the peak of the waveform when the carrier amplifier is saturated. As seen in Figure 1 a power splitter and a </w:t>
+      </w:r>
+      <w:r>
+        <w:rPr>
+          <w:sz w:val="22"/>
+          <w:szCs w:val="22"/>
+        </w:rPr>
+        <w:sym w:font="Symbol" w:char="F06C"/>
+      </w:r>
+      <w:r>
+        <w:rPr>
+          <w:sz w:val="22"/>
+          <w:szCs w:val="22"/>
+        </w:rPr>
+        <w:t>/4 transformer</w:t>
+      </w:r>
+      <w:r>
+        <w:rPr>
+          <w:sz w:val="22"/>
+          <w:szCs w:val="22"/>
+        </w:rPr>
+        <w:t xml:space="preserve"> are necessary, these elements hinder the performance of the DPA. First, the power splitter lowers the gain of the carrier amplifier by 3dB. Second, both of these structures are optimized for a single operating frequency hence reducing operating bandwidth. </w:t>
+      </w:r>
+    </w:p>
+    <w:p/>
     <w:p>
       <w:pPr>
         <w:widowControl w:val="0"/>
@@ -582,7 +846,6 @@
           <w:szCs w:val="22"/>
           <w:lang w:val="en-US"/>
         </w:rPr>
-        <w:lastRenderedPageBreak/>
         <w:t>I</w:t>
       </w:r>
       <w:r>
@@ -663,15 +926,48 @@
           <w:sz w:val="22"/>
           <w:szCs w:val="22"/>
         </w:rPr>
-        <w:t>Write some kind of intro here</w:t>
-      </w:r>
-      <w:r>
-        <w:rPr>
-          <w:sz w:val="22"/>
-          <w:szCs w:val="22"/>
+        <w:t>In order to increase effi</w:t>
+      </w:r>
+      <w:r>
+        <w:rPr>
+          <w:sz w:val="22"/>
+          <w:szCs w:val="22"/>
+        </w:rPr>
+        <w:t>ciency, gain, and bandwi</w:t>
+      </w:r>
+      <w:r>
+        <w:rPr>
+          <w:sz w:val="22"/>
+          <w:szCs w:val="22"/>
+        </w:rPr>
+        <w:t>dth various novel topologies are suggested.</w:t>
+      </w:r>
+      <w:r>
+        <w:rPr>
+          <w:rFonts w:ascii="Times New Roman" w:hAnsi="Times New Roman" w:cs="Times New Roman"/>
+          <w:smallCaps/>
+          <w:sz w:val="22"/>
+          <w:szCs w:val="22"/>
+          <w:lang w:val="en-US"/>
         </w:rPr>
         <w:t xml:space="preserve"> </w:t>
       </w:r>
+      <w:r>
+        <w:rPr>
+          <w:sz w:val="22"/>
+          <w:szCs w:val="22"/>
+        </w:rPr>
+        <w:t xml:space="preserve"> </w:t>
+      </w:r>
+      <w:r>
+        <w:rPr>
+          <w:sz w:val="22"/>
+          <w:szCs w:val="22"/>
+        </w:rPr>
+        <w:t xml:space="preserve">Each of the following topologies </w:t>
+      </w:r>
+      <w:bookmarkStart w:id="0" w:name="_GoBack"/>
+      <w:bookmarkEnd w:id="0"/>
     </w:p>
     <w:p>
       <w:pPr>
@@ -772,7 +1068,7 @@
           <w:sz w:val="22"/>
           <w:szCs w:val="22"/>
         </w:rPr>
-        <w:t>Figure 2</w:t>
+        <w:t>Figure 3</w:t>
       </w:r>
       <w:r>
         <w:rPr>
@@ -793,6 +1089,7 @@
     <w:p>
       <w:pPr>
         <w:keepNext/>
+        <w:ind w:left="450"/>
       </w:pPr>
       <w:r>
         <w:rPr>
@@ -815,7 +1112,7 @@
                     <pic:cNvPicPr/>
                   </pic:nvPicPr>
                   <pic:blipFill>
-                    <a:blip r:embed="rId9">
+                    <a:blip r:embed="rId10">
                       <a:extLst>
                         <a:ext uri="{28A0092B-C50C-407E-A947-70E740481C1C}">
                           <a14:useLocalDpi xmlns:a14="http://schemas.microsoft.com/office/drawing/2010/main" val="0"/>
@@ -845,12 +1142,13 @@
     <w:p>
       <w:pPr>
         <w:pStyle w:val="Caption"/>
+        <w:jc w:val="center"/>
       </w:pPr>
       <w:r>
         <w:t xml:space="preserve">Figure </w:t>
       </w:r>
       <w:r>
-        <w:t>2</w:t>
+        <w:t>3</w:t>
       </w:r>
       <w:r>
         <w:t xml:space="preserve"> Schematic of </w:t>
@@ -859,7 +1157,7 @@
         <w:t>Reconfigurable</w:t>
       </w:r>
       <w:r>
-        <w:t xml:space="preserve"> DPA [1] </w:t>
+        <w:t xml:space="preserve"> DPA [1]</w:t>
       </w:r>
     </w:p>
     <w:p/>
@@ -889,7 +1187,6 @@
           <w:sz w:val="22"/>
           <w:szCs w:val="22"/>
         </w:rPr>
-        <w:lastRenderedPageBreak/>
         <w:t>2.14 and 2.6</w:t>
       </w:r>
       <w:r>
@@ -949,7 +1246,6 @@
           <w:lang w:eastAsia="zh-TW"/>
         </w:rPr>
       </w:pPr>
-      <w:proofErr w:type="spellStart"/>
       <w:r>
         <w:rPr>
           <w:rFonts w:ascii="Times New Roman" w:eastAsia="PMingLiU" w:hAnsi="Times New Roman"/>
@@ -958,18 +1254,7 @@
           <w:szCs w:val="22"/>
           <w:lang w:eastAsia="zh-TW"/>
         </w:rPr>
-        <w:t>Raymonds</w:t>
-      </w:r>
-      <w:proofErr w:type="spellEnd"/>
-      <w:r>
-        <w:rPr>
-          <w:rFonts w:ascii="Times New Roman" w:eastAsia="PMingLiU" w:hAnsi="Times New Roman"/>
-          <w:smallCaps/>
-          <w:sz w:val="22"/>
-          <w:szCs w:val="22"/>
-          <w:lang w:eastAsia="zh-TW"/>
-        </w:rPr>
-        <w:t xml:space="preserve"> section</w:t>
+        <w:t>Raymonds section</w:t>
       </w:r>
     </w:p>
     <w:p>
@@ -1204,39 +1489,7 @@
       </w:r>
       <w:r>
         <w:tab/>
-        <w:t xml:space="preserve">A. M. M. Mohamed, S. </w:t>
-      </w:r>
-      <w:proofErr w:type="spellStart"/>
-      <w:r>
-        <w:t>Boumaiza</w:t>
-      </w:r>
-      <w:proofErr w:type="spellEnd"/>
-      <w:r>
-        <w:t xml:space="preserve">, I. </w:t>
-      </w:r>
-      <w:proofErr w:type="spellStart"/>
-      <w:r>
-        <w:t>Zine</w:t>
-      </w:r>
-      <w:proofErr w:type="spellEnd"/>
-      <w:r>
-        <w:t>-El-</w:t>
-      </w:r>
-      <w:proofErr w:type="spellStart"/>
-      <w:r>
-        <w:t>Abidine</w:t>
-      </w:r>
-      <w:proofErr w:type="spellEnd"/>
-      <w:r>
-        <w:t xml:space="preserve">, and R. Mansour, “Frequency Agile Monolithic </w:t>
-      </w:r>
-      <w:proofErr w:type="spellStart"/>
-      <w:r>
-        <w:t>GaN</w:t>
-      </w:r>
-      <w:proofErr w:type="spellEnd"/>
-      <w:r>
-        <w:t xml:space="preserve"> Doherty Power Amplifier,” in 2013 IEEE Compound Semiconductor Integrated Circuit Symposium (CSICS), 13-16 Oct. 2013, 2013, p. 4 pp.</w:t>
+        <w:t>A. M. M. Mohamed, S. Boumaiza, I. Zine-El-Abidine, and R. Mansour, “Frequency Agile Monolithic GaN Doherty Power Amplifier,” in 2013 IEEE Compound Semiconductor Integrated Circuit Symposium (CSICS), 13-16 Oct. 2013, 2013, p. 4 pp.</w:t>
       </w:r>
     </w:p>
     <w:p>
@@ -1253,47 +1506,7 @@
       </w:r>
       <w:r>
         <w:tab/>
-        <w:t xml:space="preserve">L. </w:t>
-      </w:r>
-      <w:proofErr w:type="spellStart"/>
-      <w:r>
-        <w:t>Piazzon</w:t>
-      </w:r>
-      <w:proofErr w:type="spellEnd"/>
-      <w:r>
-        <w:t xml:space="preserve">, P. </w:t>
-      </w:r>
-      <w:proofErr w:type="spellStart"/>
-      <w:r>
-        <w:t>Colantonio</w:t>
-      </w:r>
-      <w:proofErr w:type="spellEnd"/>
-      <w:r>
-        <w:t xml:space="preserve">, F. </w:t>
-      </w:r>
-      <w:proofErr w:type="spellStart"/>
-      <w:r>
-        <w:t>Giannini</w:t>
-      </w:r>
-      <w:proofErr w:type="spellEnd"/>
-      <w:r>
-        <w:t xml:space="preserve">, and R. </w:t>
-      </w:r>
-      <w:proofErr w:type="spellStart"/>
-      <w:r>
-        <w:t>Giofre</w:t>
-      </w:r>
-      <w:proofErr w:type="spellEnd"/>
-      <w:r>
-        <w:t xml:space="preserve">, “15% bandwidth 7 GHz </w:t>
-      </w:r>
-      <w:proofErr w:type="spellStart"/>
-      <w:r>
-        <w:t>GaN</w:t>
-      </w:r>
-      <w:proofErr w:type="spellEnd"/>
-      <w:r>
-        <w:t>-MMIC Doherty amplifier with enhanced auxiliary chain,” Microwave and Optical Technology Letters, vol. 56, no. 2, pp. 502–4, Feb. 2014.</w:t>
+        <w:t>L. Piazzon, P. Colantonio, F. Giannini, and R. Giofre, “15% bandwidth 7 GHz GaN-MMIC Doherty amplifier with enhanced auxiliary chain,” Microwave and Optical Technology Letters, vol. 56, no. 2, pp. 502–4, Feb. 2014.</w:t>
       </w:r>
     </w:p>
     <w:p>
@@ -1327,53 +1540,13 @@
       </w:r>
       <w:r>
         <w:tab/>
-        <w:t xml:space="preserve">P. </w:t>
-      </w:r>
-      <w:proofErr w:type="spellStart"/>
-      <w:r>
-        <w:t>Colantonio</w:t>
-      </w:r>
-      <w:proofErr w:type="spellEnd"/>
-      <w:r>
-        <w:t xml:space="preserve">, F. </w:t>
-      </w:r>
-      <w:proofErr w:type="spellStart"/>
-      <w:r>
-        <w:t>Giann</w:t>
-      </w:r>
-      <w:r>
-        <w:t>ini</w:t>
-      </w:r>
-      <w:proofErr w:type="spellEnd"/>
-      <w:r>
-        <w:t xml:space="preserve">, R. </w:t>
-      </w:r>
-      <w:proofErr w:type="spellStart"/>
-      <w:r>
-        <w:t>Giofre</w:t>
-      </w:r>
-      <w:proofErr w:type="spellEnd"/>
-      <w:r>
-        <w:t xml:space="preserve">, and L. </w:t>
-      </w:r>
-      <w:proofErr w:type="spellStart"/>
-      <w:r>
-        <w:t>Piazzon</w:t>
-      </w:r>
-      <w:proofErr w:type="spellEnd"/>
-      <w:r>
-        <w:t xml:space="preserve">, </w:t>
-      </w:r>
-      <w:r>
-        <w:t>“Efficiency improvement in Doherty power amplifier by using Class F approach,” in 2009 European Microwave Integrated Circuits Conference (</w:t>
-      </w:r>
-      <w:proofErr w:type="spellStart"/>
-      <w:r>
-        <w:t>EuMIC</w:t>
-      </w:r>
-      <w:proofErr w:type="spellEnd"/>
-      <w:r>
-        <w:t>), 28-29 Sept. 2009, 2009, pp. 17–20.</w:t>
+        <w:t>P. Colantonio, F. Giann</w:t>
+      </w:r>
+      <w:r>
+        <w:t xml:space="preserve">ini, R. Giofre, and L. Piazzon, </w:t>
+      </w:r>
+      <w:r>
+        <w:t>“Efficiency improvement in Doherty power amplifier by using Class F approach,” in 2009 European Microwave Integrated Circuits Conference (EuMIC), 28-29 Sept. 2009, 2009, pp. 17–20.</w:t>
       </w:r>
     </w:p>
     <w:p>
@@ -1392,79 +1565,15 @@
       </w:r>
       <w:r>
         <w:tab/>
-        <w:t xml:space="preserve">R. </w:t>
+        <w:t xml:space="preserve">R. Giofre, L. Piazzon, P. Colantonio, F. Giannini, V. Camarchia, R. Quaglia, M. Pirola, and C. </w:t>
       </w:r>
       <w:proofErr w:type="spellStart"/>
       <w:r>
-        <w:t>Giofre</w:t>
+        <w:t>Ramella</w:t>
       </w:r>
       <w:proofErr w:type="spellEnd"/>
       <w:r>
-        <w:t xml:space="preserve">, L. </w:t>
-      </w:r>
-      <w:proofErr w:type="spellStart"/>
-      <w:r>
-        <w:t>Piazzon</w:t>
-      </w:r>
-      <w:proofErr w:type="spellEnd"/>
-      <w:r>
-        <w:t xml:space="preserve">, P. </w:t>
-      </w:r>
-      <w:proofErr w:type="spellStart"/>
-      <w:r>
-        <w:t>Colantonio</w:t>
-      </w:r>
-      <w:proofErr w:type="spellEnd"/>
-      <w:r>
-        <w:t xml:space="preserve">, F. </w:t>
-      </w:r>
-      <w:proofErr w:type="spellStart"/>
-      <w:r>
-        <w:t>Giannini</w:t>
-      </w:r>
-      <w:proofErr w:type="spellEnd"/>
-      <w:r>
-        <w:t xml:space="preserve">, V. </w:t>
-      </w:r>
-      <w:proofErr w:type="spellStart"/>
-      <w:r>
-        <w:t>Camarchia</w:t>
-      </w:r>
-      <w:proofErr w:type="spellEnd"/>
-      <w:r>
-        <w:t xml:space="preserve">, R. </w:t>
-      </w:r>
-      <w:proofErr w:type="spellStart"/>
-      <w:r>
-        <w:t>Quaglia</w:t>
-      </w:r>
-      <w:proofErr w:type="spellEnd"/>
-      <w:r>
-        <w:t xml:space="preserve">, M. </w:t>
-      </w:r>
-      <w:proofErr w:type="spellStart"/>
-      <w:r>
-        <w:t>Pirola</w:t>
-      </w:r>
-      <w:proofErr w:type="spellEnd"/>
-      <w:r>
-        <w:t xml:space="preserve">, and C. </w:t>
-      </w:r>
-      <w:proofErr w:type="spellStart"/>
-      <w:r>
-        <w:t>Ramella</w:t>
-      </w:r>
-      <w:proofErr w:type="spellEnd"/>
-      <w:r>
-        <w:t>, “</w:t>
-      </w:r>
-      <w:proofErr w:type="spellStart"/>
-      <w:r>
-        <w:t>GaN</w:t>
-      </w:r>
-      <w:proofErr w:type="spellEnd"/>
-      <w:r>
-        <w:t>-MMIC Doherty power amplifier with integrated reconfigurable input network for microwave backhaul applications,” in 2015 IEEE MTT-S International Microwave Symposium (IMS2015), 17-22 May 2015, 2015, pp. 1–3.</w:t>
+        <w:t>, “GaN-MMIC Doherty power amplifier with integrated reconfigurable input network for microwave backhaul applications,” in 2015 IEEE MTT-S International Microwave Symposium (IMS2015), 17-22 May 2015, 2015, pp. 1–3.</w:t>
       </w:r>
     </w:p>
     <w:p>

</xml_diff>

<commit_message>
updates to SLR added Raymods paper
</commit_message>
<xml_diff>
--- a/SLR/SLR_project.docx
+++ b/SLR/SLR_project.docx
@@ -190,7 +190,7 @@
           <w:rFonts w:ascii="Times New Roman" w:hAnsi="Times New Roman" w:cs="Times New Roman"/>
           <w:b/>
         </w:rPr>
-        <w:t xml:space="preserve">write abstract here obviously </w:t>
+        <w:t xml:space="preserve">This paper explores novel Doherty Power Amplifier topologies, which increase efficiency, gain and bandwidth. </w:t>
       </w:r>
     </w:p>
     <w:p/>
@@ -470,10 +470,11 @@
           <w:szCs w:val="22"/>
           <w:lang w:val="en-US" w:eastAsia="en-US"/>
         </w:rPr>
+        <w:lastRenderedPageBreak/>
         <w:drawing>
-          <wp:inline distT="0" distB="0" distL="0" distR="0" wp14:anchorId="1D2C06A1" wp14:editId="3A026AC5">
-            <wp:extent cx="3192145" cy="1354455"/>
-            <wp:effectExtent l="0" t="0" r="8255" b="0"/>
+          <wp:inline distT="0" distB="0" distL="0" distR="0" wp14:anchorId="1D2C06A1" wp14:editId="1C245EB3">
+            <wp:extent cx="3200400" cy="1449761"/>
+            <wp:effectExtent l="0" t="0" r="0" b="0"/>
             <wp:docPr id="2" name="Picture 2" descr="Macintosh HD:Users:carlos97080:Desktop:Screen Shot 2016-05-24 at 9.53.05 PM.png"/>
             <wp:cNvGraphicFramePr>
               <a:graphicFrameLocks xmlns:a="http://schemas.openxmlformats.org/drawingml/2006/main" noChangeAspect="1"/>
@@ -487,7 +488,7 @@
                       <a:picLocks noChangeAspect="1" noChangeArrowheads="1"/>
                     </pic:cNvPicPr>
                   </pic:nvPicPr>
-                  <pic:blipFill>
+                  <pic:blipFill rotWithShape="1">
                     <a:blip r:embed="rId8">
                       <a:extLst>
                         <a:ext uri="{28A0092B-C50C-407E-A947-70E740481C1C}">
@@ -495,15 +496,13 @@
                         </a:ext>
                       </a:extLst>
                     </a:blip>
-                    <a:srcRect/>
-                    <a:stretch>
-                      <a:fillRect/>
-                    </a:stretch>
+                    <a:srcRect l="1592" t="4220" r="8694" b="-1"/>
+                    <a:stretch/>
                   </pic:blipFill>
                   <pic:spPr bwMode="auto">
                     <a:xfrm>
                       <a:off x="0" y="0"/>
-                      <a:ext cx="3192145" cy="1354455"/>
+                      <a:ext cx="3200400" cy="1449761"/>
                     </a:xfrm>
                     <a:prstGeom prst="rect">
                       <a:avLst/>
@@ -512,6 +511,11 @@
                     <a:ln>
                       <a:noFill/>
                     </a:ln>
+                    <a:extLst>
+                      <a:ext uri="{53640926-AAD7-44d8-BBD7-CCE9431645EC}">
+                        <a14:shadowObscured xmlns:a14="http://schemas.microsoft.com/office/drawing/2010/main"/>
+                      </a:ext>
+                    </a:extLst>
                   </pic:spPr>
                 </pic:pic>
               </a:graphicData>
@@ -583,7 +587,7 @@
           <w:sz w:val="12"/>
           <w:szCs w:val="12"/>
         </w:rPr>
-        <w:t>from [5]</w:t>
+        <w:t>[5]</w:t>
       </w:r>
     </w:p>
     <w:p>
@@ -620,15 +624,7 @@
           <w:sz w:val="22"/>
           <w:szCs w:val="22"/>
         </w:rPr>
-        <w:t xml:space="preserve">mnted with a class AB amplifier and the “peaking” branch is a class C </w:t>
-      </w:r>
-      <w:r>
-        <w:rPr>
-          <w:sz w:val="22"/>
-          <w:szCs w:val="22"/>
-        </w:rPr>
-        <w:lastRenderedPageBreak/>
-        <w:t xml:space="preserve">amplifier. The Idea behind this topology is to increase efficiency by summing both amplifier </w:t>
+        <w:t xml:space="preserve">mnted with a class AB amplifier and the “peaking” branch is a class C amplifier. The Idea behind this topology is to increase efficiency by summing both amplifier </w:t>
       </w:r>
       <w:r>
         <w:rPr>
@@ -782,14 +778,17 @@
         <w:fldChar w:fldCharType="end"/>
       </w:r>
       <w:r>
-        <w:t xml:space="preserve"> Doherty amplifier theory of operation. </w:t>
+        <w:t xml:space="preserve"> Doherty</w:t>
+      </w:r>
+      <w:r>
+        <w:t xml:space="preserve"> amplifier theory of operation </w:t>
       </w:r>
       <w:r>
         <w:rPr>
           <w:sz w:val="12"/>
           <w:szCs w:val="12"/>
         </w:rPr>
-        <w:t>From [5]</w:t>
+        <w:t>[5]</w:t>
       </w:r>
     </w:p>
     <w:p/>
@@ -821,7 +820,15 @@
           <w:sz w:val="22"/>
           <w:szCs w:val="22"/>
         </w:rPr>
-        <w:t xml:space="preserve"> are necessary, these elements hinder the performance of the DPA. First, the power splitter lowers the gain of the carrier amplifier by 3dB. Second, both of these structures are optimized for a single operating frequency hence reducing operating bandwidth. </w:t>
+        <w:t xml:space="preserve"> are necessary, these </w:t>
+      </w:r>
+      <w:r>
+        <w:rPr>
+          <w:sz w:val="22"/>
+          <w:szCs w:val="22"/>
+        </w:rPr>
+        <w:lastRenderedPageBreak/>
+        <w:t xml:space="preserve">elements hinder the performance of the DPA. First, the power splitter lowers the gain of the carrier amplifier by 3dB. Second, both of these structures are optimized for a single operating frequency hence reducing operating bandwidth. </w:t>
       </w:r>
     </w:p>
     <w:p/>
@@ -966,8 +973,13 @@
         </w:rPr>
         <w:t xml:space="preserve">Each of the following topologies </w:t>
       </w:r>
-      <w:bookmarkStart w:id="0" w:name="_GoBack"/>
-      <w:bookmarkEnd w:id="0"/>
+      <w:r>
+        <w:rPr>
+          <w:sz w:val="22"/>
+          <w:szCs w:val="22"/>
+        </w:rPr>
+        <w:t>aims to increase one of these factors.</w:t>
+      </w:r>
     </w:p>
     <w:p>
       <w:pPr>
@@ -1089,7 +1101,6 @@
     <w:p>
       <w:pPr>
         <w:keepNext/>
-        <w:ind w:left="450"/>
       </w:pPr>
       <w:r>
         <w:rPr>
@@ -1097,9 +1108,9 @@
           <w:lang w:val="en-US" w:eastAsia="en-US"/>
         </w:rPr>
         <w:drawing>
-          <wp:inline distT="0" distB="0" distL="0" distR="0" wp14:anchorId="4C24883E" wp14:editId="29A29C41">
-            <wp:extent cx="2676291" cy="1834995"/>
-            <wp:effectExtent l="0" t="0" r="0" b="0"/>
+          <wp:inline distT="0" distB="0" distL="0" distR="0" wp14:anchorId="4C24883E" wp14:editId="03D3C4CB">
+            <wp:extent cx="3111500" cy="2108200"/>
+            <wp:effectExtent l="0" t="0" r="12700" b="0"/>
             <wp:docPr id="1" name="Picture 1"/>
             <wp:cNvGraphicFramePr>
               <a:graphicFrameLocks xmlns:a="http://schemas.openxmlformats.org/drawingml/2006/main" noChangeAspect="1"/>
@@ -1111,7 +1122,7 @@
                     <pic:cNvPr id="0" name="test.png"/>
                     <pic:cNvPicPr/>
                   </pic:nvPicPr>
-                  <pic:blipFill>
+                  <pic:blipFill rotWithShape="1">
                     <a:blip r:embed="rId10">
                       <a:extLst>
                         <a:ext uri="{28A0092B-C50C-407E-A947-70E740481C1C}">
@@ -1119,18 +1130,25 @@
                         </a:ext>
                       </a:extLst>
                     </a:blip>
-                    <a:stretch>
-                      <a:fillRect/>
-                    </a:stretch>
+                    <a:srcRect l="1785" t="1447" r="972" b="2460"/>
+                    <a:stretch/>
                   </pic:blipFill>
-                  <pic:spPr>
+                  <pic:spPr bwMode="auto">
                     <a:xfrm>
                       <a:off x="0" y="0"/>
-                      <a:ext cx="2678731" cy="1836668"/>
+                      <a:ext cx="3112118" cy="2108619"/>
                     </a:xfrm>
                     <a:prstGeom prst="rect">
                       <a:avLst/>
                     </a:prstGeom>
+                    <a:ln>
+                      <a:noFill/>
+                    </a:ln>
+                    <a:extLst>
+                      <a:ext uri="{53640926-AAD7-44d8-BBD7-CCE9431645EC}">
+                        <a14:shadowObscured xmlns:a14="http://schemas.microsoft.com/office/drawing/2010/main"/>
+                      </a:ext>
+                    </a:extLst>
                   </pic:spPr>
                 </pic:pic>
               </a:graphicData>
@@ -1143,6 +1161,10 @@
       <w:pPr>
         <w:pStyle w:val="Caption"/>
         <w:jc w:val="center"/>
+        <w:rPr>
+          <w:sz w:val="12"/>
+          <w:szCs w:val="12"/>
+        </w:rPr>
       </w:pPr>
       <w:r>
         <w:t xml:space="preserve">Figure </w:t>
@@ -1157,7 +1179,14 @@
         <w:t>Reconfigurable</w:t>
       </w:r>
       <w:r>
-        <w:t xml:space="preserve"> DPA [1]</w:t>
+        <w:t xml:space="preserve"> DPA </w:t>
+      </w:r>
+      <w:r>
+        <w:rPr>
+          <w:sz w:val="12"/>
+          <w:szCs w:val="12"/>
+        </w:rPr>
+        <w:t>[1]</w:t>
       </w:r>
     </w:p>
     <w:p/>
@@ -1228,7 +1257,18 @@
           <w:szCs w:val="22"/>
           <w:lang w:eastAsia="zh-TW"/>
         </w:rPr>
-        <w:t>Class F amplifier in Peaking branch</w:t>
+        <w:lastRenderedPageBreak/>
+        <w:t>Class F amplifier in Carrier</w:t>
+      </w:r>
+      <w:r>
+        <w:rPr>
+          <w:rFonts w:ascii="Times New Roman" w:eastAsia="PMingLiU" w:hAnsi="Times New Roman"/>
+          <w:smallCaps/>
+          <w:sz w:val="22"/>
+          <w:szCs w:val="22"/>
+          <w:lang w:eastAsia="zh-TW"/>
+        </w:rPr>
+        <w:t xml:space="preserve"> branch</w:t>
       </w:r>
     </w:p>
     <w:p>
@@ -1256,32 +1296,18 @@
         </w:rPr>
         <w:t>Raymonds section</w:t>
       </w:r>
-    </w:p>
-    <w:p>
-      <w:pPr>
-        <w:pStyle w:val="ListParagraph"/>
-        <w:numPr>
-          <w:ilvl w:val="0"/>
-          <w:numId w:val="6"/>
-        </w:numPr>
-        <w:rPr>
-          <w:rFonts w:ascii="Times New Roman" w:eastAsia="PMingLiU" w:hAnsi="Times New Roman"/>
-          <w:smallCaps/>
-          <w:sz w:val="22"/>
-          <w:szCs w:val="22"/>
-          <w:lang w:eastAsia="zh-TW"/>
-        </w:rPr>
-      </w:pPr>
-      <w:r>
-        <w:rPr>
-          <w:rFonts w:ascii="Times New Roman" w:eastAsia="PMingLiU" w:hAnsi="Times New Roman"/>
-          <w:smallCaps/>
-          <w:sz w:val="22"/>
-          <w:szCs w:val="22"/>
-          <w:lang w:eastAsia="zh-TW"/>
-        </w:rPr>
-        <w:t>another section maybe? driver stage</w:t>
-      </w:r>
+      <w:bookmarkStart w:id="0" w:name="_GoBack"/>
+      <w:bookmarkEnd w:id="0"/>
+    </w:p>
+    <w:p>
+      <w:pPr>
+        <w:rPr>
+          <w:rFonts w:ascii="Times New Roman" w:hAnsi="Times New Roman"/>
+          <w:smallCaps/>
+          <w:sz w:val="22"/>
+          <w:szCs w:val="22"/>
+        </w:rPr>
+      </w:pPr>
     </w:p>
     <w:p>
       <w:pPr>
@@ -1296,35 +1322,21 @@
           <w:lang w:val="en-US"/>
         </w:rPr>
       </w:pPr>
+      <w:r>
+        <w:rPr>
+          <w:rFonts w:ascii="Times New Roman" w:hAnsi="Times New Roman" w:cs="Times New Roman"/>
+          <w:smallCaps/>
+          <w:sz w:val="22"/>
+          <w:szCs w:val="22"/>
+          <w:lang w:val="en-US"/>
+        </w:rPr>
+        <w:t>IV. Conclusion</w:t>
+      </w:r>
     </w:p>
     <w:p>
       <w:pPr>
         <w:widowControl w:val="0"/>
         <w:spacing w:after="240"/>
-        <w:jc w:val="center"/>
-        <w:rPr>
-          <w:rFonts w:ascii="Times New Roman" w:hAnsi="Times New Roman" w:cs="Times New Roman"/>
-          <w:smallCaps/>
-          <w:sz w:val="22"/>
-          <w:szCs w:val="22"/>
-          <w:lang w:val="en-US"/>
-        </w:rPr>
-      </w:pPr>
-      <w:r>
-        <w:rPr>
-          <w:rFonts w:ascii="Times New Roman" w:hAnsi="Times New Roman" w:cs="Times New Roman"/>
-          <w:smallCaps/>
-          <w:sz w:val="22"/>
-          <w:szCs w:val="22"/>
-          <w:lang w:val="en-US"/>
-        </w:rPr>
-        <w:t>IV. Conclusion</w:t>
-      </w:r>
-    </w:p>
-    <w:p>
-      <w:pPr>
-        <w:widowControl w:val="0"/>
-        <w:spacing w:after="240"/>
         <w:rPr>
           <w:sz w:val="22"/>
           <w:szCs w:val="22"/>
@@ -1356,13 +1368,29 @@
           <w:sz w:val="22"/>
           <w:szCs w:val="22"/>
         </w:rPr>
-        <w:t xml:space="preserve">red some of the </w:t>
-      </w:r>
-    </w:p>
-    <w:p>
-      <w:pPr>
-        <w:snapToGrid w:val="0"/>
-      </w:pPr>
+        <w:t xml:space="preserve">red some novel topologies of the Doherty power amplifier. These topologies take upon the original design and make modifications to improve efficiency, gain and bandwidth. </w:t>
+      </w:r>
+      <w:r>
+        <w:rPr>
+          <w:sz w:val="22"/>
+          <w:szCs w:val="22"/>
+        </w:rPr>
+        <w:t>It was observed that by adding reconfigurable matching networks the bandwidth of the amplifier is greatly increased. In order to increase efficiency a class F amplifier substitutes</w:t>
+      </w:r>
+      <w:r>
+        <w:rPr>
+          <w:sz w:val="22"/>
+          <w:szCs w:val="22"/>
+        </w:rPr>
+        <w:t xml:space="preserve"> the traditional class AB amplifier. </w:t>
+      </w:r>
+      <w:r>
+        <w:rPr>
+          <w:sz w:val="22"/>
+          <w:szCs w:val="22"/>
+        </w:rPr>
+        <w:t xml:space="preserve"> </w:t>
+      </w:r>
     </w:p>
     <w:p>
       <w:pPr>

</xml_diff>

<commit_message>
updates to SLR all we need is Rays section
</commit_message>
<xml_diff>
--- a/SLR/SLR_project.docx
+++ b/SLR/SLR_project.docx
@@ -66,11 +66,7 @@
         <w:jc w:val="center"/>
       </w:pPr>
       <w:r>
-        <w:t xml:space="preserve">Raymond </w:t>
-      </w:r>
-      <w:proofErr w:type="spellStart"/>
-      <w:r>
-        <w:t>Schem</w:t>
+        <w:t>Raymond Schem</w:t>
       </w:r>
       <w:r>
         <w:t>e</w:t>
@@ -78,7 +74,6 @@
       <w:r>
         <w:t>lzer</w:t>
       </w:r>
-      <w:proofErr w:type="spellEnd"/>
     </w:p>
     <w:p>
       <w:pPr>
@@ -127,6 +122,16 @@
           <w:iCs/>
           <w:sz w:val="18"/>
           <w:szCs w:val="22"/>
+        </w:rPr>
+      </w:pPr>
+    </w:p>
+    <w:p>
+      <w:pPr>
+        <w:rPr>
+          <w:rFonts w:ascii="Times New Roman" w:hAnsi="Times New Roman" w:cs="Times New Roman"/>
+          <w:sz w:val="18"/>
+          <w:szCs w:val="22"/>
+          <w:lang w:val="en-US"/>
         </w:rPr>
       </w:pPr>
     </w:p>
@@ -157,6 +162,7 @@
         </w:tabs>
         <w:kinsoku w:val="0"/>
         <w:snapToGrid w:val="0"/>
+        <w:spacing w:line="264" w:lineRule="auto"/>
         <w:jc w:val="both"/>
         <w:rPr>
           <w:rFonts w:ascii="Times New Roman" w:hAnsi="Times New Roman" w:cs="Times New Roman"/>
@@ -191,6 +197,13 @@
           <w:b/>
         </w:rPr>
         <w:t xml:space="preserve">This paper explores novel Doherty Power Amplifier topologies, which increase efficiency, gain and bandwidth. </w:t>
+      </w:r>
+      <w:r>
+        <w:rPr>
+          <w:rFonts w:ascii="Times New Roman" w:hAnsi="Times New Roman" w:cs="Times New Roman"/>
+          <w:b/>
+        </w:rPr>
+        <w:t xml:space="preserve">In order to increase bandwidth a reconfigurable matching network is proposed. A class F amplifier substitutes the traditional class AB amplifier in order to increase efficiency and a auxiliary amplifier is added in the peaking branch to increase gain. </w:t>
       </w:r>
     </w:p>
     <w:p/>
@@ -202,8 +215,8 @@
         <w:rPr>
           <w:rFonts w:ascii="Times New Roman" w:hAnsi="Times New Roman" w:cs="Times New Roman"/>
           <w:smallCaps/>
-          <w:sz w:val="22"/>
-          <w:szCs w:val="22"/>
+          <w:sz w:val="24"/>
+          <w:szCs w:val="24"/>
           <w:lang w:val="en-US"/>
         </w:rPr>
       </w:pPr>
@@ -211,8 +224,8 @@
         <w:rPr>
           <w:rFonts w:ascii="Times New Roman" w:hAnsi="Times New Roman" w:cs="Times New Roman"/>
           <w:smallCaps/>
-          <w:sz w:val="22"/>
-          <w:szCs w:val="22"/>
+          <w:sz w:val="24"/>
+          <w:szCs w:val="24"/>
           <w:lang w:val="en-US"/>
         </w:rPr>
         <w:t>I.  Introduction</w:t>
@@ -220,6 +233,7 @@
     </w:p>
     <w:p>
       <w:pPr>
+        <w:spacing w:line="264" w:lineRule="auto"/>
         <w:rPr>
           <w:sz w:val="22"/>
           <w:szCs w:val="22"/>
@@ -300,14 +314,16 @@
     </w:p>
     <w:p>
       <w:pPr>
-        <w:rPr>
-          <w:sz w:val="22"/>
-          <w:szCs w:val="22"/>
-        </w:rPr>
-      </w:pPr>
-    </w:p>
-    <w:p>
-      <w:pPr>
+        <w:spacing w:line="264" w:lineRule="auto"/>
+        <w:rPr>
+          <w:sz w:val="22"/>
+          <w:szCs w:val="22"/>
+        </w:rPr>
+      </w:pPr>
+    </w:p>
+    <w:p>
+      <w:pPr>
+        <w:spacing w:line="264" w:lineRule="auto"/>
         <w:rPr>
           <w:sz w:val="22"/>
           <w:szCs w:val="22"/>
@@ -458,10 +474,13 @@
     </w:p>
     <w:p>
       <w:pPr>
-        <w:keepNext/>
         <w:widowControl w:val="0"/>
         <w:spacing w:after="240"/>
         <w:jc w:val="center"/>
+        <w:rPr>
+          <w:sz w:val="22"/>
+          <w:szCs w:val="22"/>
+        </w:rPr>
       </w:pPr>
       <w:r>
         <w:rPr>
@@ -472,8 +491,8 @@
         </w:rPr>
         <w:lastRenderedPageBreak/>
         <w:drawing>
-          <wp:inline distT="0" distB="0" distL="0" distR="0" wp14:anchorId="1D2C06A1" wp14:editId="1C245EB3">
-            <wp:extent cx="3200400" cy="1449761"/>
+          <wp:inline distT="0" distB="0" distL="0" distR="0" wp14:anchorId="1D2C06A1" wp14:editId="37C63CB4">
+            <wp:extent cx="2930670" cy="1327573"/>
             <wp:effectExtent l="0" t="0" r="0" b="0"/>
             <wp:docPr id="2" name="Picture 2" descr="Macintosh HD:Users:carlos97080:Desktop:Screen Shot 2016-05-24 at 9.53.05 PM.png"/>
             <wp:cNvGraphicFramePr>
@@ -502,7 +521,7 @@
                   <pic:spPr bwMode="auto">
                     <a:xfrm>
                       <a:off x="0" y="0"/>
-                      <a:ext cx="3200400" cy="1449761"/>
+                      <a:ext cx="2947245" cy="1335081"/>
                     </a:xfrm>
                     <a:prstGeom prst="rect">
                       <a:avLst/>
@@ -1273,6 +1292,187 @@
     </w:p>
     <w:p>
       <w:pPr>
+        <w:rPr>
+          <w:rFonts w:ascii="Times New Roman" w:hAnsi="Times New Roman"/>
+          <w:smallCaps/>
+          <w:sz w:val="22"/>
+          <w:szCs w:val="22"/>
+        </w:rPr>
+      </w:pPr>
+    </w:p>
+    <w:p>
+      <w:pPr>
+        <w:rPr>
+          <w:sz w:val="22"/>
+          <w:szCs w:val="22"/>
+        </w:rPr>
+      </w:pPr>
+      <w:r>
+        <w:rPr>
+          <w:rFonts w:ascii="Times New Roman" w:hAnsi="Times New Roman"/>
+          <w:smallCaps/>
+          <w:sz w:val="22"/>
+          <w:szCs w:val="22"/>
+        </w:rPr>
+        <w:tab/>
+      </w:r>
+      <w:r>
+        <w:rPr>
+          <w:sz w:val="22"/>
+          <w:szCs w:val="22"/>
+        </w:rPr>
+        <w:t>In some cases, a class F amplifier can be used as an alternative to for the main class AB amplifier. The purpose of using a class F amplifier is to increase the overall efficiency of the amplifier. A class F amplifier is simil</w:t>
+      </w:r>
+      <w:r>
+        <w:rPr>
+          <w:sz w:val="22"/>
+          <w:szCs w:val="22"/>
+        </w:rPr>
+        <w:t>ar to a class B</w:t>
+      </w:r>
+      <w:r>
+        <w:rPr>
+          <w:sz w:val="22"/>
+          <w:szCs w:val="22"/>
+        </w:rPr>
+        <w:t>, however the output is harmonically terminated, and it is single ended, rather than a push pull</w:t>
+      </w:r>
+      <w:r>
+        <w:rPr>
+          <w:sz w:val="22"/>
+          <w:szCs w:val="22"/>
+        </w:rPr>
+        <w:t xml:space="preserve">. As shown in Figure 4 </w:t>
+      </w:r>
+      <w:r>
+        <w:rPr>
+          <w:sz w:val="22"/>
+          <w:szCs w:val="22"/>
+        </w:rPr>
+        <w:t xml:space="preserve">there are several filters on the output that tune out the higher order harmonics that distort the signal and cause energy from the power source to be put into frequencies that are not in the spectrum of interest. </w:t>
+      </w:r>
+    </w:p>
+    <w:p>
+      <w:pPr>
+        <w:keepNext/>
+      </w:pPr>
+      <w:r>
+        <w:rPr>
+          <w:noProof/>
+          <w:lang w:val="en-US" w:eastAsia="en-US"/>
+        </w:rPr>
+        <w:drawing>
+          <wp:inline distT="0" distB="0" distL="0" distR="0" wp14:anchorId="3C96AE3E" wp14:editId="54FD04F2">
+            <wp:extent cx="3200400" cy="1824119"/>
+            <wp:effectExtent l="0" t="0" r="0" b="5080"/>
+            <wp:docPr id="4" name="Picture 4" descr="HD:Users:camerontribe:Desktop:Class F amp.png"/>
+            <wp:cNvGraphicFramePr>
+              <a:graphicFrameLocks xmlns:a="http://schemas.openxmlformats.org/drawingml/2006/main" noChangeAspect="1"/>
+            </wp:cNvGraphicFramePr>
+            <a:graphic xmlns:a="http://schemas.openxmlformats.org/drawingml/2006/main">
+              <a:graphicData uri="http://schemas.openxmlformats.org/drawingml/2006/picture">
+                <pic:pic xmlns:pic="http://schemas.openxmlformats.org/drawingml/2006/picture">
+                  <pic:nvPicPr>
+                    <pic:cNvPr id="0" name="Picture 1" descr="HD:Users:camerontribe:Desktop:Class F amp.png"/>
+                    <pic:cNvPicPr>
+                      <a:picLocks noChangeAspect="1" noChangeArrowheads="1"/>
+                    </pic:cNvPicPr>
+                  </pic:nvPicPr>
+                  <pic:blipFill>
+                    <a:blip r:embed="rId11">
+                      <a:extLst>
+                        <a:ext uri="{28A0092B-C50C-407E-A947-70E740481C1C}">
+                          <a14:useLocalDpi xmlns:a14="http://schemas.microsoft.com/office/drawing/2010/main" val="0"/>
+                        </a:ext>
+                      </a:extLst>
+                    </a:blip>
+                    <a:srcRect/>
+                    <a:stretch>
+                      <a:fillRect/>
+                    </a:stretch>
+                  </pic:blipFill>
+                  <pic:spPr bwMode="auto">
+                    <a:xfrm>
+                      <a:off x="0" y="0"/>
+                      <a:ext cx="3200400" cy="1824119"/>
+                    </a:xfrm>
+                    <a:prstGeom prst="rect">
+                      <a:avLst/>
+                    </a:prstGeom>
+                    <a:noFill/>
+                    <a:ln>
+                      <a:noFill/>
+                    </a:ln>
+                  </pic:spPr>
+                </pic:pic>
+              </a:graphicData>
+            </a:graphic>
+          </wp:inline>
+        </w:drawing>
+      </w:r>
+    </w:p>
+    <w:p>
+      <w:pPr>
+        <w:pStyle w:val="Caption"/>
+        <w:jc w:val="center"/>
+        <w:rPr>
+          <w:sz w:val="12"/>
+          <w:szCs w:val="12"/>
+        </w:rPr>
+      </w:pPr>
+      <w:r>
+        <w:t xml:space="preserve">Figure 4 Class F Amplifier </w:t>
+      </w:r>
+      <w:r>
+        <w:rPr>
+          <w:sz w:val="12"/>
+          <w:szCs w:val="12"/>
+        </w:rPr>
+        <w:t>[3]</w:t>
+      </w:r>
+    </w:p>
+    <w:p>
+      <w:pPr>
+        <w:rPr>
+          <w:sz w:val="22"/>
+          <w:szCs w:val="22"/>
+        </w:rPr>
+      </w:pPr>
+    </w:p>
+    <w:p>
+      <w:pPr>
+        <w:rPr>
+          <w:sz w:val="22"/>
+          <w:szCs w:val="22"/>
+        </w:rPr>
+      </w:pPr>
+      <w:r>
+        <w:rPr>
+          <w:sz w:val="22"/>
+          <w:szCs w:val="22"/>
+        </w:rPr>
+        <w:tab/>
+      </w:r>
+      <w:r>
+        <w:rPr>
+          <w:sz w:val="22"/>
+          <w:szCs w:val="22"/>
+        </w:rPr>
+        <w:t>Distortion in the signal can come from various places, however in the class B bias condition (no bias) the main sources of the distortion comes from the input waveform also needing to bias the transistor, and from the transistor not conducting during the negative cycle of the wave. These distortions show up as higher order harmonics, which are then tuned out via the harmonic termination. Theoretically, a class F amplifier can reach 100% efficiency however realized designs have shown efficiencies near 60% to 75%.</w:t>
+      </w:r>
+    </w:p>
+    <w:p>
+      <w:pPr>
+        <w:rPr>
+          <w:rFonts w:ascii="Times New Roman" w:hAnsi="Times New Roman"/>
+          <w:smallCaps/>
+          <w:sz w:val="22"/>
+          <w:szCs w:val="22"/>
+        </w:rPr>
+      </w:pPr>
+    </w:p>
+    <w:p>
+      <w:pPr>
         <w:pStyle w:val="ListParagraph"/>
         <w:numPr>
           <w:ilvl w:val="0"/>
@@ -1296,8 +1496,6 @@
         </w:rPr>
         <w:t>Raymonds section</w:t>
       </w:r>
-      <w:bookmarkStart w:id="0" w:name="_GoBack"/>
-      <w:bookmarkEnd w:id="0"/>
     </w:p>
     <w:p>
       <w:pPr>
@@ -1382,15 +1580,17 @@
           <w:sz w:val="22"/>
           <w:szCs w:val="22"/>
         </w:rPr>
-        <w:t xml:space="preserve"> the traditional class AB amplifier. </w:t>
-      </w:r>
-      <w:r>
-        <w:rPr>
-          <w:sz w:val="22"/>
-          <w:szCs w:val="22"/>
-        </w:rPr>
-        <w:t xml:space="preserve"> </w:t>
-      </w:r>
+        <w:t xml:space="preserve"> the </w:t>
+      </w:r>
+      <w:r>
+        <w:rPr>
+          <w:sz w:val="22"/>
+          <w:szCs w:val="22"/>
+        </w:rPr>
+        <w:t xml:space="preserve">traditional class AB amplifier and takes advantage of the distortion products. In order to increase gain an auxiliary amplifier is added to the peaking branch. </w:t>
+      </w:r>
+      <w:bookmarkStart w:id="0" w:name="_GoBack"/>
+      <w:bookmarkEnd w:id="0"/>
     </w:p>
     <w:p>
       <w:pPr>
@@ -1425,74 +1625,6 @@
           <w:lang w:val="en-US"/>
         </w:rPr>
       </w:pPr>
-    </w:p>
-    <w:p>
-      <w:pPr>
-        <w:tabs>
-          <w:tab w:val="left" w:pos="360"/>
-        </w:tabs>
-        <w:snapToGrid w:val="0"/>
-        <w:spacing w:before="120" w:after="80"/>
-        <w:jc w:val="center"/>
-        <w:rPr>
-          <w:rFonts w:ascii="Times New Roman" w:hAnsi="Times New Roman" w:cs="Times New Roman"/>
-          <w:smallCaps/>
-          <w:sz w:val="22"/>
-          <w:szCs w:val="22"/>
-          <w:lang w:val="en-US"/>
-        </w:rPr>
-      </w:pPr>
-    </w:p>
-    <w:p>
-      <w:pPr>
-        <w:tabs>
-          <w:tab w:val="left" w:pos="360"/>
-        </w:tabs>
-        <w:snapToGrid w:val="0"/>
-        <w:spacing w:before="120" w:after="80"/>
-        <w:jc w:val="center"/>
-        <w:rPr>
-          <w:rFonts w:ascii="Times New Roman" w:hAnsi="Times New Roman" w:cs="Times New Roman"/>
-          <w:smallCaps/>
-          <w:sz w:val="22"/>
-          <w:szCs w:val="22"/>
-          <w:lang w:val="en-US"/>
-        </w:rPr>
-      </w:pPr>
-    </w:p>
-    <w:p>
-      <w:pPr>
-        <w:tabs>
-          <w:tab w:val="left" w:pos="360"/>
-        </w:tabs>
-        <w:snapToGrid w:val="0"/>
-        <w:spacing w:before="120" w:after="80"/>
-        <w:jc w:val="center"/>
-        <w:rPr>
-          <w:rFonts w:ascii="Times New Roman" w:hAnsi="Times New Roman" w:cs="Times New Roman"/>
-          <w:smallCaps/>
-          <w:sz w:val="22"/>
-          <w:szCs w:val="22"/>
-          <w:lang w:val="en-US"/>
-        </w:rPr>
-      </w:pPr>
-    </w:p>
-    <w:p>
-      <w:pPr>
-        <w:tabs>
-          <w:tab w:val="left" w:pos="360"/>
-        </w:tabs>
-        <w:snapToGrid w:val="0"/>
-        <w:spacing w:before="120" w:after="80"/>
-        <w:jc w:val="center"/>
-        <w:rPr>
-          <w:rFonts w:ascii="Times New Roman" w:hAnsi="Times New Roman" w:cs="Times New Roman"/>
-          <w:smallCaps/>
-          <w:sz w:val="22"/>
-          <w:szCs w:val="22"/>
-          <w:lang w:val="en-US"/>
-        </w:rPr>
-      </w:pPr>
       <w:r>
         <w:rPr>
           <w:rFonts w:ascii="Times New Roman" w:hAnsi="Times New Roman" w:cs="Times New Roman"/>
@@ -1593,15 +1725,7 @@
       </w:r>
       <w:r>
         <w:tab/>
-        <w:t xml:space="preserve">R. Giofre, L. Piazzon, P. Colantonio, F. Giannini, V. Camarchia, R. Quaglia, M. Pirola, and C. </w:t>
-      </w:r>
-      <w:proofErr w:type="spellStart"/>
-      <w:r>
-        <w:t>Ramella</w:t>
-      </w:r>
-      <w:proofErr w:type="spellEnd"/>
-      <w:r>
-        <w:t>, “GaN-MMIC Doherty power amplifier with integrated reconfigurable input network for microwave backhaul applications,” in 2015 IEEE MTT-S International Microwave Symposium (IMS2015), 17-22 May 2015, 2015, pp. 1–3.</w:t>
+        <w:t>R. Giofre, L. Piazzon, P. Colantonio, F. Giannini, V. Camarchia, R. Quaglia, M. Pirola, and C. Ramella, “GaN-MMIC Doherty power amplifier with integrated reconfigurable input network for microwave backhaul applications,” in 2015 IEEE MTT-S International Microwave Symposium (IMS2015), 17-22 May 2015, 2015, pp. 1–3.</w:t>
       </w:r>
     </w:p>
     <w:p>

</xml_diff>